<commit_message>
fixed path slash direction, linux style
fixed path slash direction, linux style
</commit_message>
<xml_diff>
--- a/README.docx
+++ b/README.docx
@@ -2953,7 +2953,43 @@
         <w:rPr>
           <w:rFonts w:cstheme="minorHAnsi"/>
         </w:rPr>
-        <w:t>python Fast.py -c example\data\HCC1954\HCC1954_config.txt -e –r</w:t>
+        <w:t>python Fast.py -c example</w:t>
+      </w:r>
+      <w:r>
+        <w:rPr>
+          <w:rFonts w:cstheme="minorHAnsi"/>
+        </w:rPr>
+        <w:t>/</w:t>
+      </w:r>
+      <w:r>
+        <w:rPr>
+          <w:rFonts w:cstheme="minorHAnsi"/>
+        </w:rPr>
+        <w:t>data</w:t>
+      </w:r>
+      <w:r>
+        <w:rPr>
+          <w:rFonts w:cstheme="minorHAnsi"/>
+        </w:rPr>
+        <w:t>/</w:t>
+      </w:r>
+      <w:r>
+        <w:rPr>
+          <w:rFonts w:cstheme="minorHAnsi"/>
+        </w:rPr>
+        <w:t>HCC1954</w:t>
+      </w:r>
+      <w:r>
+        <w:rPr>
+          <w:rFonts w:cstheme="minorHAnsi"/>
+        </w:rPr>
+        <w:t>/</w:t>
+      </w:r>
+      <w:r>
+        <w:rPr>
+          <w:rFonts w:cstheme="minorHAnsi"/>
+        </w:rPr>
+        <w:t>HCC1954_config.txt -e –r</w:t>
       </w:r>
     </w:p>
     <w:p>
@@ -5121,7 +5157,7 @@
 </file>
 
 <file path=customXml/itemProps1.xml><?xml version="1.0" encoding="utf-8"?>
-<ds:datastoreItem xmlns:ds="http://schemas.openxmlformats.org/officeDocument/2006/customXml" ds:itemID="{9541EDF5-2D30-4045-A85C-27B0F354909B}">
+<ds:datastoreItem xmlns:ds="http://schemas.openxmlformats.org/officeDocument/2006/customXml" ds:itemID="{E0A9E979-E272-4F79-A4D3-464FF8974E3A}">
   <ds:schemaRefs>
     <ds:schemaRef ds:uri="http://schemas.openxmlformats.org/officeDocument/2006/bibliography"/>
   </ds:schemaRefs>

</xml_diff>